<commit_message>
Tweaked a figure's font size in circuits lab
</commit_message>
<xml_diff>
--- a/StudentGuideModule2/electric_circuits/how_to_measure_current.docx
+++ b/StudentGuideModule2/electric_circuits/how_to_measure_current.docx
@@ -3,8 +3,6 @@
 <w:document xmlns:wpc="http://schemas.microsoft.com/office/word/2010/wordprocessingCanvas" xmlns:mc="http://schemas.openxmlformats.org/markup-compatibility/2006" xmlns:o="urn:schemas-microsoft-com:office:office" xmlns:r="http://schemas.openxmlformats.org/officeDocument/2006/relationships" xmlns:m="http://schemas.openxmlformats.org/officeDocument/2006/math" xmlns:v="urn:schemas-microsoft-com:vml" xmlns:wp14="http://schemas.microsoft.com/office/word/2010/wordprocessingDrawing" xmlns:wp="http://schemas.openxmlformats.org/drawingml/2006/wordprocessingDrawing" xmlns:w10="urn:schemas-microsoft-com:office:word" xmlns:w="http://schemas.openxmlformats.org/wordprocessingml/2006/main" xmlns:w14="http://schemas.microsoft.com/office/word/2010/wordml" xmlns:wpg="http://schemas.microsoft.com/office/word/2010/wordprocessingGroup" xmlns:wpi="http://schemas.microsoft.com/office/word/2010/wordprocessingInk" xmlns:wne="http://schemas.microsoft.com/office/word/2006/wordml" xmlns:wps="http://schemas.microsoft.com/office/word/2010/wordprocessingShape" mc:Ignorable="w14 wp14">
   <w:body>
     <w:p>
-      <w:bookmarkStart w:id="0" w:name="_GoBack"/>
-      <w:bookmarkEnd w:id="0"/>
       <w:r>
         <w:rPr>
           <w:noProof/>
@@ -15,12 +13,12 @@
               <wp:anchor distT="0" distB="0" distL="114300" distR="114300" simplePos="0" relativeHeight="251659264" behindDoc="0" locked="0" layoutInCell="1" allowOverlap="1" wp14:anchorId="349298C8" wp14:editId="76FBF609">
                 <wp:simplePos x="0" y="0"/>
                 <wp:positionH relativeFrom="column">
-                  <wp:posOffset>365760</wp:posOffset>
+                  <wp:posOffset>342900</wp:posOffset>
                 </wp:positionH>
                 <wp:positionV relativeFrom="paragraph">
                   <wp:posOffset>952500</wp:posOffset>
                 </wp:positionV>
-                <wp:extent cx="5486400" cy="1123950"/>
+                <wp:extent cx="5509260" cy="1123950"/>
                 <wp:effectExtent l="0" t="0" r="0" b="0"/>
                 <wp:wrapNone/>
                 <wp:docPr id="355" name="Group 355"/>
@@ -36,9 +34,9 @@
                       <wpg:grpSpPr bwMode="auto">
                         <a:xfrm>
                           <a:off x="0" y="0"/>
-                          <a:ext cx="5486400" cy="1123950"/>
-                          <a:chOff x="1710" y="5475"/>
-                          <a:chExt cx="8640" cy="1770"/>
+                          <a:ext cx="5509260" cy="1123950"/>
+                          <a:chOff x="1674" y="5475"/>
+                          <a:chExt cx="8676" cy="1770"/>
                         </a:xfrm>
                       </wpg:grpSpPr>
                       <wps:wsp>
@@ -262,8 +260,8 @@
                         </wps:cNvSpPr>
                         <wps:spPr bwMode="auto">
                           <a:xfrm>
-                            <a:off x="1818" y="6420"/>
-                            <a:ext cx="1920" cy="825"/>
+                            <a:off x="1674" y="6420"/>
+                            <a:ext cx="2256" cy="825"/>
                           </a:xfrm>
                           <a:prstGeom prst="rect">
                             <a:avLst/>
@@ -293,18 +291,18 @@
                               <w:pPr>
                                 <w:rPr>
                                   <w:i/>
-                                  <w:sz w:val="20"/>
                                   <w:szCs w:val="20"/>
                                 </w:rPr>
                               </w:pPr>
+                              <w:bookmarkStart w:id="0" w:name="_GoBack"/>
                               <w:r>
                                 <w:rPr>
                                   <w:i/>
-                                  <w:sz w:val="20"/>
                                   <w:szCs w:val="20"/>
                                 </w:rPr>
                                 <w:t>To measure current in this wire:</w:t>
                               </w:r>
+                              <w:bookmarkEnd w:id="0"/>
                             </w:p>
                           </w:txbxContent>
                         </wps:txbx>
@@ -713,7 +711,7 @@
           </mc:Choice>
           <mc:Fallback>
             <w:pict>
-              <v:group id="Group 355" o:spid="_x0000_s1026" style="position:absolute;margin-left:28.8pt;margin-top:75pt;width:6in;height:88.5pt;z-index:251659264" coordorigin="1710,5475" coordsize="8640,1770" o:gfxdata="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">
+              <v:group id="Group 355" o:spid="_x0000_s1026" style="position:absolute;margin-left:27pt;margin-top:75pt;width:433.8pt;height:88.5pt;z-index:251659264" coordorigin="1674,5475" coordsize="8676,1770" o:gfxdata="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">
                 <v:shapetype id="_x0000_t32" coordsize="21600,21600" o:spt="32" o:oned="t" path="m,l21600,21600e" filled="f">
                   <v:path arrowok="t" fillok="f" o:connecttype="none"/>
                   <o:lock v:ext="edit" shapetype="t"/>
@@ -731,25 +729,25 @@
                   <v:stroke joinstyle="miter"/>
                   <v:path gradientshapeok="t" o:connecttype="rect"/>
                 </v:shapetype>
-                <v:shape id="Text Box 7" o:spid="_x0000_s1031" type="#_x0000_t202" style="position:absolute;left:1818;top:6420;width:1920;height:825;visibility:visible;mso-wrap-style:square;v-text-anchor:top" o:gfxdata="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" stroked="f">
+                <v:shape id="Text Box 7" o:spid="_x0000_s1031" type="#_x0000_t202" style="position:absolute;left:1674;top:6420;width:2256;height:825;visibility:visible;mso-wrap-style:square;v-text-anchor:top" o:gfxdata="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" stroked="f">
                   <v:textbox>
                     <w:txbxContent>
                       <w:p>
                         <w:pPr>
                           <w:rPr>
                             <w:i/>
-                            <w:sz w:val="20"/>
                             <w:szCs w:val="20"/>
                           </w:rPr>
                         </w:pPr>
+                        <w:bookmarkStart w:id="1" w:name="_GoBack"/>
                         <w:r>
                           <w:rPr>
                             <w:i/>
-                            <w:sz w:val="20"/>
                             <w:szCs w:val="20"/>
                           </w:rPr>
                           <w:t>To measure current in this wire:</w:t>
                         </w:r>
+                        <w:bookmarkEnd w:id="1"/>
                       </w:p>
                     </w:txbxContent>
                   </v:textbox>

</xml_diff>